<commit_message>
Se agrego PG1 v5 Final
</commit_message>
<xml_diff>
--- a/Puntos a mejorar 2da revisión.docx
+++ b/Puntos a mejorar 2da revisión.docx
@@ -22,10 +22,23 @@
       </w:r>
     </w:p>
     <w:p>
-      <w:r>
+      <w:pPr>
+        <w:rPr>
+          <w:color w:val="000000" w:themeColor="text1"/>
+        </w:rPr>
+      </w:pPr>
+      <w:r>
+        <w:rPr>
+          <w:color w:val="000000" w:themeColor="text1"/>
+          <w:highlight w:val="yellow"/>
+        </w:rPr>
         <w:t>Variable independiente será el sistema que se realizar</w:t>
       </w:r>
       <w:r>
+        <w:rPr>
+          <w:color w:val="000000" w:themeColor="text1"/>
+          <w:highlight w:val="yellow"/>
+        </w:rPr>
         <w:t>á.</w:t>
       </w:r>
     </w:p>
@@ -45,12 +58,23 @@
       </w:r>
     </w:p>
     <w:p>
-      <w:r>
+      <w:pPr>
+        <w:rPr>
+          <w:highlight w:val="yellow"/>
+        </w:rPr>
+      </w:pPr>
+      <w:r>
+        <w:rPr>
+          <w:highlight w:val="yellow"/>
+        </w:rPr>
         <w:t>¿Cómo se va a medir el sistema?</w:t>
       </w:r>
     </w:p>
     <w:p>
       <w:r>
+        <w:rPr>
+          <w:highlight w:val="yellow"/>
+        </w:rPr>
         <w:t>Visualización previa de los artículos con imágenes de buena definición</w:t>
       </w:r>
     </w:p>
@@ -70,37 +94,91 @@
       </w:r>
     </w:p>
     <w:p>
-      <w:r>
+      <w:pPr>
+        <w:rPr>
+          <w:highlight w:val="yellow"/>
+        </w:rPr>
+      </w:pPr>
+      <w:r>
+        <w:rPr>
+          <w:highlight w:val="yellow"/>
+        </w:rPr>
         <w:t>Quitar el se asume y colocar se cuenta con toda la info.</w:t>
       </w:r>
     </w:p>
     <w:p>
-      <w:r>
+      <w:pPr>
+        <w:rPr>
+          <w:highlight w:val="yellow"/>
+        </w:rPr>
+      </w:pPr>
+      <w:r>
+        <w:rPr>
+          <w:highlight w:val="yellow"/>
+        </w:rPr>
         <w:t>2. aportaran opiniones en la toma de requerimientos.</w:t>
       </w:r>
     </w:p>
     <w:p>
-      <w:r>
+      <w:pPr>
+        <w:rPr>
+          <w:highlight w:val="yellow"/>
+        </w:rPr>
+      </w:pPr>
+      <w:r>
+        <w:rPr>
+          <w:highlight w:val="yellow"/>
+        </w:rPr>
         <w:t>3. la gerencia de tienda de ropa niche comprará e instalará el equipo de computación adecuado.</w:t>
       </w:r>
     </w:p>
     <w:p>
-      <w:r>
+      <w:pPr>
+        <w:rPr>
+          <w:highlight w:val="yellow"/>
+        </w:rPr>
+      </w:pPr>
+      <w:r>
+        <w:rPr>
+          <w:highlight w:val="yellow"/>
+        </w:rPr>
         <w:t>4. tienda de ropa niche acepta la capacitación de los usuarios para el uso correcto de la herramienta</w:t>
       </w:r>
       <w:r>
+        <w:rPr>
+          <w:highlight w:val="yellow"/>
+        </w:rPr>
         <w:t>.</w:t>
       </w:r>
     </w:p>
     <w:p>
-      <w:r>
+      <w:pPr>
+        <w:rPr>
+          <w:highlight w:val="yellow"/>
+        </w:rPr>
+      </w:pPr>
+      <w:r>
+        <w:rPr>
+          <w:highlight w:val="yellow"/>
+        </w:rPr>
         <w:t>5. La gerencia autorizará llevar a cabo la capacitación en tales fechas.</w:t>
       </w:r>
     </w:p>
     <w:p>
       <w:r>
-        <w:t>6. Tienda de ropa niche instalara un servicio de conexión a internet y colocar fecha.</w:t>
-      </w:r>
+        <w:rPr>
+          <w:highlight w:val="yellow"/>
+        </w:rPr>
+        <w:t xml:space="preserve">6. </w:t>
+      </w:r>
+      <w:bookmarkStart w:id="0" w:name="_Hlk104992419"/>
+      <w:r>
+        <w:rPr>
+          <w:highlight w:val="yellow"/>
+        </w:rPr>
+        <w:t>Tienda de ropa niche instalara un servicio de conexión a internet y colocar fecha.</w:t>
+      </w:r>
+      <w:bookmarkEnd w:id="0"/>
     </w:p>
     <w:p>
       <w:r>

</xml_diff>